<commit_message>
Type of object (figure, table)
</commit_message>
<xml_diff>
--- a/ChapterOne_Supp.docx
+++ b/ChapterOne_Supp.docx
@@ -29,8 +29,6 @@
       <w:r>
         <w:t>Sampling</w:t>
       </w:r>
-      <w:bookmarkStart w:id="0" w:name="_GoBack"/>
-      <w:bookmarkEnd w:id="0"/>
     </w:p>
     <w:p>
       <w:pPr>
@@ -41,7 +39,19 @@
         </w:numPr>
       </w:pPr>
       <w:r>
-        <w:t>Maps (spatial resolution)</w:t>
+        <w:t>Maps (spatial resolution</w:t>
+      </w:r>
+      <w:r>
+        <w:t xml:space="preserve">, </w:t>
+      </w:r>
+      <w:r>
+        <w:rPr>
+          <w:b/>
+        </w:rPr>
+        <w:t>map and histogram in the same figure</w:t>
+      </w:r>
+      <w:r>
+        <w:t>)</w:t>
       </w:r>
     </w:p>
     <w:p>
@@ -65,7 +75,19 @@
         </w:numPr>
       </w:pPr>
       <w:r>
-        <w:t>Sequences (accession numbers used per species)</w:t>
+        <w:t>Sequences (accession numbers used per species</w:t>
+      </w:r>
+      <w:r>
+        <w:t>,</w:t>
+      </w:r>
+      <w:r>
+        <w:rPr>
+          <w:b/>
+        </w:rPr>
+        <w:t xml:space="preserve"> a table</w:t>
+      </w:r>
+      <w:r>
+        <w:t>)</w:t>
       </w:r>
     </w:p>
     <w:p>
@@ -84,6 +106,15 @@
       <w:r>
         <w:t xml:space="preserve"> data description</w:t>
       </w:r>
+      <w:r>
+        <w:t xml:space="preserve"> (</w:t>
+      </w:r>
+      <w:r>
+        <w:rPr>
+          <w:b/>
+        </w:rPr>
+        <w:t>a paragraph)</w:t>
+      </w:r>
     </w:p>
     <w:p>
       <w:pPr>
@@ -96,29 +127,24 @@
       <w:r>
         <w:t>Bayesian skyline plots per species</w:t>
       </w:r>
-    </w:p>
-    <w:p>
-      <w:pPr>
-        <w:pStyle w:val="ListParagraph"/>
-        <w:numPr>
-          <w:ilvl w:val="0"/>
-          <w:numId w:val="1"/>
-        </w:numPr>
-      </w:pPr>
-      <w:r>
-        <w:rPr>
-          <w:color w:val="FF0000"/>
-        </w:rPr>
-        <w:t xml:space="preserve">Subsampling to compare Holocene vs. Late </w:t>
-      </w:r>
-      <w:proofErr w:type="spellStart"/>
-      <w:r>
-        <w:rPr>
-          <w:color w:val="FF0000"/>
-        </w:rPr>
-        <w:t>pleistocene</w:t>
-      </w:r>
-      <w:proofErr w:type="spellEnd"/>
+      <w:r>
+        <w:t xml:space="preserve"> (</w:t>
+      </w:r>
+      <w:r>
+        <w:rPr>
+          <w:b/>
+        </w:rPr>
+        <w:t>18 panel figure, a panel/</w:t>
+      </w:r>
+      <w:r>
+        <w:rPr>
+          <w:b/>
+        </w:rPr>
+        <w:t>species</w:t>
+      </w:r>
+      <w:r>
+        <w:t>)</w:t>
+      </w:r>
     </w:p>
     <w:p/>
     <w:p/>
@@ -139,6 +165,42 @@
       <w:r>
         <w:t>Estimation of the Nucleotide diversity</w:t>
       </w:r>
+      <w:r>
+        <w:t xml:space="preserve"> </w:t>
+      </w:r>
+      <w:r>
+        <w:t>(</w:t>
+      </w:r>
+      <w:r>
+        <w:rPr>
+          <w:b/>
+        </w:rPr>
+        <w:t>a paragraph</w:t>
+      </w:r>
+      <w:r>
+        <w:t>)</w:t>
+      </w:r>
+    </w:p>
+    <w:p>
+      <w:pPr>
+        <w:pStyle w:val="ListParagraph"/>
+        <w:numPr>
+          <w:ilvl w:val="1"/>
+          <w:numId w:val="2"/>
+        </w:numPr>
+      </w:pPr>
+      <w:r>
+        <w:rPr>
+          <w:color w:val="FF0000"/>
+        </w:rPr>
+        <w:t>Subsampling to compare Holocene vs. Late Pleistocene</w:t>
+      </w:r>
+      <w:r>
+        <w:rPr>
+          <w:color w:val="FF0000"/>
+        </w:rPr>
+        <w:t>?</w:t>
+      </w:r>
     </w:p>
     <w:p>
       <w:pPr>
@@ -151,6 +213,21 @@
       <w:r>
         <w:t>Reconstruction of the Bayesian skyline plots</w:t>
       </w:r>
+      <w:r>
+        <w:t xml:space="preserve"> </w:t>
+      </w:r>
+      <w:r>
+        <w:t>(</w:t>
+      </w:r>
+      <w:r>
+        <w:rPr>
+          <w:b/>
+        </w:rPr>
+        <w:t>a paragraph</w:t>
+      </w:r>
+      <w:r>
+        <w:t>)</w:t>
+      </w:r>
     </w:p>
     <w:p>
       <w:pPr>
@@ -163,6 +240,34 @@
       <w:r>
         <w:t>Estimation of the climate change velocity</w:t>
       </w:r>
+      <w:r>
+        <w:t xml:space="preserve"> </w:t>
+      </w:r>
+      <w:r>
+        <w:t>(</w:t>
+      </w:r>
+      <w:r>
+        <w:rPr>
+          <w:b/>
+        </w:rPr>
+        <w:t>a paragraph</w:t>
+      </w:r>
+      <w:r>
+        <w:rPr>
+          <w:b/>
+        </w:rPr>
+        <w:t xml:space="preserve">, </w:t>
+      </w:r>
+      <w:r>
+        <w:rPr>
+          <w:b/>
+          <w:color w:val="FF0000"/>
+        </w:rPr>
+        <w:t>Raquel?</w:t>
+      </w:r>
+      <w:r>
+        <w:t>)</w:t>
+      </w:r>
     </w:p>
     <w:p>
       <w:pPr>
@@ -175,6 +280,21 @@
       <w:r>
         <w:t>Extraction of the CC velocity using the fossil record</w:t>
       </w:r>
+      <w:r>
+        <w:t xml:space="preserve"> </w:t>
+      </w:r>
+      <w:r>
+        <w:t>(</w:t>
+      </w:r>
+      <w:r>
+        <w:rPr>
+          <w:b/>
+        </w:rPr>
+        <w:t>a paragraph</w:t>
+      </w:r>
+      <w:r>
+        <w:t>)</w:t>
+      </w:r>
     </w:p>
     <w:p>
       <w:pPr>
@@ -187,10 +307,28 @@
       <w:r>
         <w:t>Correlation between CC velocity and Ne slope</w:t>
       </w:r>
+      <w:r>
+        <w:t xml:space="preserve"> </w:t>
+      </w:r>
+      <w:r>
+        <w:t>(</w:t>
+      </w:r>
+      <w:r>
+        <w:rPr>
+          <w:b/>
+        </w:rPr>
+        <w:t>a paragraph</w:t>
+      </w:r>
+      <w:r>
+        <w:t>)</w:t>
+      </w:r>
     </w:p>
     <w:p/>
     <w:p/>
-    <w:p/>
+    <w:p>
+      <w:bookmarkStart w:id="0" w:name="_GoBack"/>
+      <w:bookmarkEnd w:id="0"/>
+    </w:p>
     <w:sectPr>
       <w:pgSz w:w="12240" w:h="15840"/>
       <w:pgMar w:top="1440" w:right="1800" w:bottom="1440" w:left="1800" w:header="720" w:footer="720" w:gutter="0"/>

</xml_diff>